<commit_message>
Nộp bài lần 1
</commit_message>
<xml_diff>
--- a/[Mẫu] Quản lý thiết bị/ThietKeDuLieu/[TKDL]_[Buffalo]_QuanLyThietBi.docx
+++ b/[Mẫu] Quản lý thiết bị/ThietKeDuLieu/[TKDL]_[Buffalo]_QuanLyThietBi.docx
@@ -1,6 +1,6 @@
 
 <file path=word/document.xml><?xml version="1.0" encoding="utf-8"?>
-<w:document xmlns:wpc="http://schemas.microsoft.com/office/word/2010/wordprocessingCanvas" xmlns:cx="http://schemas.microsoft.com/office/drawing/2014/chartex" xmlns:cx1="http://schemas.microsoft.com/office/drawing/2015/9/8/chartex" xmlns:cx2="http://schemas.microsoft.com/office/drawing/2015/10/21/chartex" xmlns:cx3="http://schemas.microsoft.com/office/drawing/2016/5/9/chartex" xmlns:cx4="http://schemas.microsoft.com/office/drawing/2016/5/10/chartex" xmlns:cx5="http://schemas.microsoft.com/office/drawing/2016/5/11/chartex" xmlns:cx6="http://schemas.microsoft.com/office/drawing/2016/5/12/chartex" xmlns:cx7="http://schemas.microsoft.com/office/drawing/2016/5/13/chartex" xmlns:cx8="http://schemas.microsoft.com/office/drawing/2016/5/14/chartex" xmlns:mc="http://schemas.openxmlformats.org/markup-compatibility/2006" xmlns:aink="http://schemas.microsoft.com/office/drawing/2016/ink" xmlns:am3d="http://schemas.microsoft.com/office/drawing/2017/model3d" xmlns:o="urn:schemas-microsoft-com:office:office" xmlns:r="http://schemas.openxmlformats.org/officeDocument/2006/relationships" xmlns:m="http://schemas.openxmlformats.org/officeDocument/2006/math" xmlns:v="urn:schemas-microsoft-com:vml" xmlns:wp14="http://schemas.microsoft.com/office/word/2010/wordprocessingDrawing" xmlns:wp="http://schemas.openxmlformats.org/drawingml/2006/wordprocessingDrawing" xmlns:w10="urn:schemas-microsoft-com:office:word" xmlns:w="http://schemas.openxmlformats.org/wordprocessingml/2006/main" xmlns:w14="http://schemas.microsoft.com/office/word/2010/wordml" xmlns:w15="http://schemas.microsoft.com/office/word/2012/wordml" xmlns:w16cid="http://schemas.microsoft.com/office/word/2016/wordml/cid" xmlns:w16se="http://schemas.microsoft.com/office/word/2015/wordml/symex" xmlns:wpg="http://schemas.microsoft.com/office/word/2010/wordprocessingGroup" xmlns:wpi="http://schemas.microsoft.com/office/word/2010/wordprocessingInk" xmlns:wne="http://schemas.microsoft.com/office/word/2006/wordml" xmlns:wps="http://schemas.microsoft.com/office/word/2010/wordprocessingShape" mc:Ignorable="w14 w15 w16se w16cid wp14">
+<w:document xmlns:wpc="http://schemas.microsoft.com/office/word/2010/wordprocessingCanvas" xmlns:cx="http://schemas.microsoft.com/office/drawing/2014/chartex" xmlns:cx1="http://schemas.microsoft.com/office/drawing/2015/9/8/chartex" xmlns:mc="http://schemas.openxmlformats.org/markup-compatibility/2006" xmlns:o="urn:schemas-microsoft-com:office:office" xmlns:r="http://schemas.openxmlformats.org/officeDocument/2006/relationships" xmlns:m="http://schemas.openxmlformats.org/officeDocument/2006/math" xmlns:v="urn:schemas-microsoft-com:vml" xmlns:wp14="http://schemas.microsoft.com/office/word/2010/wordprocessingDrawing" xmlns:wp="http://schemas.openxmlformats.org/drawingml/2006/wordprocessingDrawing" xmlns:w10="urn:schemas-microsoft-com:office:word" xmlns:w="http://schemas.openxmlformats.org/wordprocessingml/2006/main" xmlns:w14="http://schemas.microsoft.com/office/word/2010/wordml" xmlns:w15="http://schemas.microsoft.com/office/word/2012/wordml" xmlns:w16se="http://schemas.microsoft.com/office/word/2015/wordml/symex" xmlns:wpg="http://schemas.microsoft.com/office/word/2010/wordprocessingGroup" xmlns:wpi="http://schemas.microsoft.com/office/word/2010/wordprocessingInk" xmlns:wne="http://schemas.microsoft.com/office/word/2006/wordml" xmlns:wps="http://schemas.microsoft.com/office/word/2010/wordprocessingShape" mc:Ignorable="w14 w15 w16se wp14">
   <w:body>
     <w:p>
       <w:pPr>
@@ -74,7 +74,7 @@
     </w:p>
     <w:p>
       <w:pPr>
-        <w:pStyle w:val="oancuaDanhsach"/>
+        <w:pStyle w:val="ListParagraph"/>
         <w:numPr>
           <w:ilvl w:val="0"/>
           <w:numId w:val="3"/>
@@ -108,7 +108,7 @@
     </w:p>
     <w:p>
       <w:pPr>
-        <w:pStyle w:val="oancuaDanhsach"/>
+        <w:pStyle w:val="ListParagraph"/>
         <w:numPr>
           <w:ilvl w:val="0"/>
           <w:numId w:val="3"/>
@@ -151,7 +151,7 @@
     </w:p>
     <w:p>
       <w:pPr>
-        <w:pStyle w:val="oancuaDanhsach"/>
+        <w:pStyle w:val="ListParagraph"/>
         <w:numPr>
           <w:ilvl w:val="0"/>
           <w:numId w:val="3"/>
@@ -185,7 +185,7 @@
     </w:p>
     <w:p>
       <w:pPr>
-        <w:pStyle w:val="oancuaDanhsach"/>
+        <w:pStyle w:val="ListParagraph"/>
         <w:numPr>
           <w:ilvl w:val="0"/>
           <w:numId w:val="3"/>
@@ -258,7 +258,7 @@
     </w:p>
     <w:tbl>
       <w:tblPr>
-        <w:tblStyle w:val="LiBang"/>
+        <w:tblStyle w:val="TableGrid"/>
         <w:tblW w:w="0" w:type="auto"/>
         <w:tblInd w:w="504" w:type="dxa"/>
         <w:tblLook w:val="04A0" w:firstRow="1" w:lastRow="0" w:firstColumn="1" w:lastColumn="0" w:noHBand="0" w:noVBand="1"/>
@@ -492,7 +492,7 @@
     </w:p>
     <w:tbl>
       <w:tblPr>
-        <w:tblStyle w:val="LiBang"/>
+        <w:tblStyle w:val="TableGrid"/>
         <w:tblW w:w="0" w:type="auto"/>
         <w:tblInd w:w="504" w:type="dxa"/>
         <w:tblLook w:val="04A0" w:firstRow="1" w:lastRow="0" w:firstColumn="1" w:lastColumn="0" w:noHBand="0" w:noVBand="1"/>
@@ -722,7 +722,13 @@
         <w:t>MaKhoa</w:t>
       </w:r>
       <w:r>
-        <w:t>, TenKhoa,NamTL,TrangThai)</w:t>
+        <w:t>, TenKhoa,NamTL,TrangThai</w:t>
+      </w:r>
+      <w:r>
+        <w:t>, TruongKhoa</w:t>
+      </w:r>
+      <w:r>
+        <w:t>)</w:t>
       </w:r>
       <w:r>
         <w:tab/>
@@ -762,25 +768,44 @@
       </w:pPr>
       <w:r>
         <w:tab/>
-        <w:t>Khoa(</w:t>
-      </w:r>
-      <w:r>
-        <w:rPr>
-          <w:b/>
-        </w:rPr>
-        <w:t>MaKhoa</w:t>
-      </w:r>
-      <w:r>
-        <w:t>,</w:t>
-      </w:r>
-      <w:r>
-        <w:rPr>
-          <w:b/>
-        </w:rPr>
-        <w:t xml:space="preserve"> </w:t>
-      </w:r>
-      <w:r>
-        <w:t>TenKhoa, MaTruongKhoa,)</w:t>
+        <w:t>ThietBi(</w:t>
+      </w:r>
+      <w:r>
+        <w:rPr>
+          <w:b/>
+        </w:rPr>
+        <w:t xml:space="preserve">MaThietBi, </w:t>
+      </w:r>
+      <w:r>
+        <w:t>TenThietBi, )</w:t>
+      </w:r>
+      <w:r>
+        <w:br/>
+        <w:t>PhongHoc(</w:t>
+      </w:r>
+      <w:r>
+        <w:rPr>
+          <w:b/>
+        </w:rPr>
+        <w:t>MaPhong</w:t>
+      </w:r>
+      <w:r>
+        <w:t>)</w:t>
+      </w:r>
+      <w:r>
+        <w:br/>
+      </w:r>
+      <w:r>
+        <w:t>SapXepPhong(</w:t>
+      </w:r>
+      <w:r>
+        <w:rPr>
+          <w:b/>
+        </w:rPr>
+        <w:t>MaPhong, MaGV,</w:t>
+      </w:r>
+      <w:r>
+        <w:t>)</w:t>
       </w:r>
     </w:p>
     <w:p>
@@ -794,57 +819,6 @@
       </w:pPr>
       <w:r>
         <w:tab/>
-        <w:t>ThietBi(</w:t>
-      </w:r>
-      <w:r>
-        <w:rPr>
-          <w:b/>
-        </w:rPr>
-        <w:t xml:space="preserve">MaThietBi, </w:t>
-      </w:r>
-      <w:r>
-        <w:t>TenThietBi, )</w:t>
-      </w:r>
-      <w:r>
-        <w:br/>
-        <w:t>PhongHoc(</w:t>
-      </w:r>
-      <w:r>
-        <w:rPr>
-          <w:b/>
-        </w:rPr>
-        <w:t>MaPhong</w:t>
-      </w:r>
-      <w:r>
-        <w:t>)</w:t>
-      </w:r>
-      <w:r>
-        <w:br/>
-      </w:r>
-      <w:r>
-        <w:t>SapXepPhong(</w:t>
-      </w:r>
-      <w:r>
-        <w:rPr>
-          <w:b/>
-        </w:rPr>
-        <w:t>MaPhong, MaGV,</w:t>
-      </w:r>
-      <w:r>
-        <w:t>)</w:t>
-      </w:r>
-    </w:p>
-    <w:p>
-      <w:pPr>
-        <w:pStyle w:val="MyTitle"/>
-        <w:numPr>
-          <w:ilvl w:val="0"/>
-          <w:numId w:val="0"/>
-        </w:numPr>
-        <w:ind w:left="504" w:hanging="360"/>
-      </w:pPr>
-      <w:r>
-        <w:tab/>
         <w:t>ThietBi_Phong(</w:t>
       </w:r>
       <w:r>
@@ -853,8 +827,6 @@
         </w:rPr>
         <w:t>MaPhong,MaTB</w:t>
       </w:r>
-      <w:bookmarkStart w:id="0" w:name="_GoBack"/>
-      <w:bookmarkEnd w:id="0"/>
       <w:r>
         <w:t>)</w:t>
       </w:r>
@@ -869,7 +841,7 @@
     </w:p>
     <w:tbl>
       <w:tblPr>
-        <w:tblStyle w:val="LiBang"/>
+        <w:tblStyle w:val="TableGrid"/>
         <w:tblW w:w="0" w:type="auto"/>
         <w:tblInd w:w="468" w:type="dxa"/>
         <w:tblLook w:val="04A0" w:firstRow="1" w:lastRow="0" w:firstColumn="1" w:lastColumn="0" w:noHBand="0" w:noVBand="1"/>
@@ -1153,49 +1125,9 @@
         <w:ind w:left="504" w:hanging="360"/>
       </w:pPr>
     </w:p>
-    <w:p>
-      <w:pPr>
-        <w:pStyle w:val="MyTitle"/>
-        <w:numPr>
-          <w:ilvl w:val="0"/>
-          <w:numId w:val="0"/>
-        </w:numPr>
-        <w:ind w:left="504" w:hanging="360"/>
-      </w:pPr>
-    </w:p>
-    <w:p>
-      <w:pPr>
-        <w:pStyle w:val="MyTitle"/>
-        <w:numPr>
-          <w:ilvl w:val="0"/>
-          <w:numId w:val="0"/>
-        </w:numPr>
-        <w:ind w:left="504" w:hanging="360"/>
-      </w:pPr>
-    </w:p>
-    <w:p>
-      <w:pPr>
-        <w:pStyle w:val="MyTitle"/>
-        <w:numPr>
-          <w:ilvl w:val="0"/>
-          <w:numId w:val="0"/>
-        </w:numPr>
-        <w:ind w:left="504" w:hanging="360"/>
-      </w:pPr>
-    </w:p>
-    <w:p>
-      <w:pPr>
-        <w:pStyle w:val="MyTitle"/>
-        <w:numPr>
-          <w:ilvl w:val="0"/>
-          <w:numId w:val="0"/>
-        </w:numPr>
-        <w:ind w:left="504" w:hanging="360"/>
-      </w:pPr>
-    </w:p>
     <w:tbl>
       <w:tblPr>
-        <w:tblStyle w:val="LiBang"/>
+        <w:tblStyle w:val="TableGrid"/>
         <w:tblW w:w="0" w:type="auto"/>
         <w:tblInd w:w="468" w:type="dxa"/>
         <w:tblLook w:val="04A0" w:firstRow="1" w:lastRow="0" w:firstColumn="1" w:lastColumn="0" w:noHBand="0" w:noVBand="1"/>
@@ -1218,6 +1150,8 @@
             <w:pPr>
               <w:pStyle w:val="MyTable"/>
             </w:pPr>
+            <w:bookmarkStart w:id="0" w:name="_GoBack"/>
+            <w:bookmarkEnd w:id="0"/>
             <w:r>
               <w:t>Mã số</w:t>
             </w:r>
@@ -1234,7 +1168,10 @@
               <w:pStyle w:val="MyTable"/>
             </w:pPr>
             <w:r>
-              <w:t>TblGiangVien</w:t>
+              <w:t>Tbl</w:t>
+            </w:r>
+            <w:r>
+              <w:t>GiangVien</w:t>
             </w:r>
           </w:p>
         </w:tc>
@@ -1363,11 +1300,7 @@
               <w:pStyle w:val="MyTable"/>
             </w:pPr>
             <w:r>
-              <w:t xml:space="preserve">Kiểu dữ </w:t>
-            </w:r>
-            <w:r>
-              <w:lastRenderedPageBreak/>
-              <w:t>liệu</w:t>
+              <w:t>Kiểu dữ liệu</w:t>
             </w:r>
           </w:p>
         </w:tc>
@@ -1381,7 +1314,6 @@
               <w:pStyle w:val="MyTable"/>
             </w:pPr>
             <w:r>
-              <w:lastRenderedPageBreak/>
               <w:t>Phạm vi</w:t>
             </w:r>
           </w:p>
@@ -1493,7 +1425,11 @@
               <w:t>Mã giảng viên x</w:t>
             </w:r>
             <w:r>
-              <w:t>ác định duy nhất một giảng viên</w:t>
+              <w:t xml:space="preserve">ác định duy nhất một giảng </w:t>
+            </w:r>
+            <w:r>
+              <w:lastRenderedPageBreak/>
+              <w:t>viên</w:t>
             </w:r>
           </w:p>
         </w:tc>
@@ -1508,6 +1444,7 @@
               <w:pStyle w:val="MyTable"/>
             </w:pPr>
             <w:r>
+              <w:lastRenderedPageBreak/>
               <w:t>2</w:t>
             </w:r>
           </w:p>
@@ -1745,7 +1682,7 @@
 </file>
 
 <file path=word/numbering.xml><?xml version="1.0" encoding="utf-8"?>
-<w:numbering xmlns:wpc="http://schemas.microsoft.com/office/word/2010/wordprocessingCanvas" xmlns:cx="http://schemas.microsoft.com/office/drawing/2014/chartex" xmlns:cx1="http://schemas.microsoft.com/office/drawing/2015/9/8/chartex" xmlns:cx2="http://schemas.microsoft.com/office/drawing/2015/10/21/chartex" xmlns:cx3="http://schemas.microsoft.com/office/drawing/2016/5/9/chartex" xmlns:cx4="http://schemas.microsoft.com/office/drawing/2016/5/10/chartex" xmlns:cx5="http://schemas.microsoft.com/office/drawing/2016/5/11/chartex" xmlns:cx6="http://schemas.microsoft.com/office/drawing/2016/5/12/chartex" xmlns:cx7="http://schemas.microsoft.com/office/drawing/2016/5/13/chartex" xmlns:cx8="http://schemas.microsoft.com/office/drawing/2016/5/14/chartex" xmlns:mc="http://schemas.openxmlformats.org/markup-compatibility/2006" xmlns:aink="http://schemas.microsoft.com/office/drawing/2016/ink" xmlns:am3d="http://schemas.microsoft.com/office/drawing/2017/model3d" xmlns:o="urn:schemas-microsoft-com:office:office" xmlns:r="http://schemas.openxmlformats.org/officeDocument/2006/relationships" xmlns:m="http://schemas.openxmlformats.org/officeDocument/2006/math" xmlns:v="urn:schemas-microsoft-com:vml" xmlns:wp14="http://schemas.microsoft.com/office/word/2010/wordprocessingDrawing" xmlns:wp="http://schemas.openxmlformats.org/drawingml/2006/wordprocessingDrawing" xmlns:w10="urn:schemas-microsoft-com:office:word" xmlns:w="http://schemas.openxmlformats.org/wordprocessingml/2006/main" xmlns:w14="http://schemas.microsoft.com/office/word/2010/wordml" xmlns:w15="http://schemas.microsoft.com/office/word/2012/wordml" xmlns:w16cid="http://schemas.microsoft.com/office/word/2016/wordml/cid" xmlns:w16se="http://schemas.microsoft.com/office/word/2015/wordml/symex" xmlns:wpg="http://schemas.microsoft.com/office/word/2010/wordprocessingGroup" xmlns:wpi="http://schemas.microsoft.com/office/word/2010/wordprocessingInk" xmlns:wne="http://schemas.microsoft.com/office/word/2006/wordml" xmlns:wps="http://schemas.microsoft.com/office/word/2010/wordprocessingShape" mc:Ignorable="w14 w15 w16se w16cid wp14">
+<w:numbering xmlns:wpc="http://schemas.microsoft.com/office/word/2010/wordprocessingCanvas" xmlns:cx="http://schemas.microsoft.com/office/drawing/2014/chartex" xmlns:cx1="http://schemas.microsoft.com/office/drawing/2015/9/8/chartex" xmlns:mc="http://schemas.openxmlformats.org/markup-compatibility/2006" xmlns:o="urn:schemas-microsoft-com:office:office" xmlns:r="http://schemas.openxmlformats.org/officeDocument/2006/relationships" xmlns:m="http://schemas.openxmlformats.org/officeDocument/2006/math" xmlns:v="urn:schemas-microsoft-com:vml" xmlns:wp14="http://schemas.microsoft.com/office/word/2010/wordprocessingDrawing" xmlns:wp="http://schemas.openxmlformats.org/drawingml/2006/wordprocessingDrawing" xmlns:w10="urn:schemas-microsoft-com:office:word" xmlns:w="http://schemas.openxmlformats.org/wordprocessingml/2006/main" xmlns:w14="http://schemas.microsoft.com/office/word/2010/wordml" xmlns:w15="http://schemas.microsoft.com/office/word/2012/wordml" xmlns:w16se="http://schemas.microsoft.com/office/word/2015/wordml/symex" xmlns:wpg="http://schemas.microsoft.com/office/word/2010/wordprocessingGroup" xmlns:wpi="http://schemas.microsoft.com/office/word/2010/wordprocessingInk" xmlns:wne="http://schemas.microsoft.com/office/word/2006/wordml" xmlns:wps="http://schemas.microsoft.com/office/word/2010/wordprocessingShape" mc:Ignorable="w14 w15 w16se wp14">
   <w:abstractNum w:abstractNumId="0" w15:restartNumberingAfterBreak="0">
     <w:nsid w:val="6E673DAE"/>
     <w:multiLevelType w:val="multilevel"/>
@@ -2072,7 +2009,7 @@
 </file>
 
 <file path=word/styles.xml><?xml version="1.0" encoding="utf-8"?>
-<w:styles xmlns:mc="http://schemas.openxmlformats.org/markup-compatibility/2006" xmlns:r="http://schemas.openxmlformats.org/officeDocument/2006/relationships" xmlns:w="http://schemas.openxmlformats.org/wordprocessingml/2006/main" xmlns:w14="http://schemas.microsoft.com/office/word/2010/wordml" xmlns:w15="http://schemas.microsoft.com/office/word/2012/wordml" xmlns:w16cid="http://schemas.microsoft.com/office/word/2016/wordml/cid" xmlns:w16se="http://schemas.microsoft.com/office/word/2015/wordml/symex" mc:Ignorable="w14 w15 w16se w16cid">
+<w:styles xmlns:mc="http://schemas.openxmlformats.org/markup-compatibility/2006" xmlns:r="http://schemas.openxmlformats.org/officeDocument/2006/relationships" xmlns:w="http://schemas.openxmlformats.org/wordprocessingml/2006/main" xmlns:w14="http://schemas.microsoft.com/office/word/2010/wordml" xmlns:w15="http://schemas.microsoft.com/office/word/2012/wordml" xmlns:w16se="http://schemas.microsoft.com/office/word/2015/wordml/symex" mc:Ignorable="w14 w15 w16se">
   <w:docDefaults>
     <w:rPrDefault>
       <w:rPr>
@@ -2088,7 +2025,7 @@
       </w:pPr>
     </w:pPrDefault>
   </w:docDefaults>
-  <w:latentStyles w:defLockedState="0" w:defUIPriority="99" w:defSemiHidden="0" w:defUnhideWhenUsed="0" w:defQFormat="0" w:count="375">
+  <w:latentStyles w:defLockedState="0" w:defUIPriority="99" w:defSemiHidden="0" w:defUnhideWhenUsed="0" w:defQFormat="0" w:count="371">
     <w:lsdException w:name="Normal" w:uiPriority="0" w:qFormat="1"/>
     <w:lsdException w:name="heading 1" w:uiPriority="9" w:qFormat="1"/>
     <w:lsdException w:name="heading 2" w:semiHidden="1" w:uiPriority="9" w:unhideWhenUsed="1" w:qFormat="1"/>
@@ -2460,22 +2397,18 @@
     <w:lsdException w:name="List Table 5 Dark Accent 6" w:uiPriority="50"/>
     <w:lsdException w:name="List Table 6 Colorful Accent 6" w:uiPriority="51"/>
     <w:lsdException w:name="List Table 7 Colorful Accent 6" w:uiPriority="52"/>
-    <w:lsdException w:name="Mention" w:semiHidden="1" w:unhideWhenUsed="1"/>
-    <w:lsdException w:name="Smart Hyperlink" w:semiHidden="1" w:unhideWhenUsed="1"/>
-    <w:lsdException w:name="Hashtag" w:semiHidden="1" w:unhideWhenUsed="1"/>
-    <w:lsdException w:name="Unresolved Mention" w:semiHidden="1" w:unhideWhenUsed="1"/>
   </w:latentStyles>
-  <w:style w:type="paragraph" w:default="1" w:styleId="Binhthng">
+  <w:style w:type="paragraph" w:default="1" w:styleId="Normal">
     <w:name w:val="Normal"/>
     <w:qFormat/>
   </w:style>
-  <w:style w:type="character" w:default="1" w:styleId="Phngmcinhcuaoanvn">
+  <w:style w:type="character" w:default="1" w:styleId="DefaultParagraphFont">
     <w:name w:val="Default Paragraph Font"/>
     <w:uiPriority w:val="1"/>
     <w:semiHidden/>
     <w:unhideWhenUsed/>
   </w:style>
-  <w:style w:type="table" w:default="1" w:styleId="BangThngthng">
+  <w:style w:type="table" w:default="1" w:styleId="TableNormal">
     <w:name w:val="Normal Table"/>
     <w:uiPriority w:val="99"/>
     <w:semiHidden/>
@@ -2490,16 +2423,16 @@
       </w:tblCellMar>
     </w:tblPr>
   </w:style>
-  <w:style w:type="numbering" w:default="1" w:styleId="Khngco">
+  <w:style w:type="numbering" w:default="1" w:styleId="NoList">
     <w:name w:val="No List"/>
     <w:uiPriority w:val="99"/>
     <w:semiHidden/>
     <w:unhideWhenUsed/>
   </w:style>
-  <w:style w:type="paragraph" w:styleId="oancuaDanhsach">
+  <w:style w:type="paragraph" w:styleId="ListParagraph">
     <w:name w:val="List Paragraph"/>
-    <w:basedOn w:val="Binhthng"/>
-    <w:link w:val="oancuaDanhsachChar"/>
+    <w:basedOn w:val="Normal"/>
+    <w:link w:val="ListParagraphChar"/>
     <w:uiPriority w:val="34"/>
     <w:qFormat/>
     <w:rsid w:val="00D039E0"/>
@@ -2510,7 +2443,7 @@
   </w:style>
   <w:style w:type="paragraph" w:customStyle="1" w:styleId="MyTitle">
     <w:name w:val="My Title"/>
-    <w:basedOn w:val="oancuaDanhsach"/>
+    <w:basedOn w:val="ListParagraph"/>
     <w:link w:val="MyTitleChar"/>
     <w:qFormat/>
     <w:rsid w:val="00D039E0"/>
@@ -2526,9 +2459,9 @@
       <w:sz w:val="28"/>
     </w:rPr>
   </w:style>
-  <w:style w:type="table" w:styleId="LiBang">
+  <w:style w:type="table" w:styleId="TableGrid">
     <w:name w:val="Table Grid"/>
-    <w:basedOn w:val="BangThngthng"/>
+    <w:basedOn w:val="TableNormal"/>
     <w:uiPriority w:val="59"/>
     <w:rsid w:val="00D039E0"/>
     <w:pPr>
@@ -2545,16 +2478,16 @@
       </w:tblBorders>
     </w:tblPr>
   </w:style>
-  <w:style w:type="character" w:customStyle="1" w:styleId="oancuaDanhsachChar">
-    <w:name w:val="Đoạn của Danh sách Char"/>
-    <w:basedOn w:val="Phngmcinhcuaoanvn"/>
-    <w:link w:val="oancuaDanhsach"/>
+  <w:style w:type="character" w:customStyle="1" w:styleId="ListParagraphChar">
+    <w:name w:val="List Paragraph Char"/>
+    <w:basedOn w:val="DefaultParagraphFont"/>
+    <w:link w:val="ListParagraph"/>
     <w:uiPriority w:val="34"/>
     <w:rsid w:val="00D039E0"/>
   </w:style>
   <w:style w:type="character" w:customStyle="1" w:styleId="MyTitleChar">
     <w:name w:val="My Title Char"/>
-    <w:basedOn w:val="oancuaDanhsachChar"/>
+    <w:basedOn w:val="ListParagraphChar"/>
     <w:link w:val="MyTitle"/>
     <w:rsid w:val="00D039E0"/>
     <w:rPr>
@@ -2575,10 +2508,10 @@
       <w:spacing w:before="0" w:after="120" w:line="240" w:lineRule="auto"/>
     </w:pPr>
   </w:style>
-  <w:style w:type="paragraph" w:styleId="Bongchuthich">
+  <w:style w:type="paragraph" w:styleId="BalloonText">
     <w:name w:val="Balloon Text"/>
-    <w:basedOn w:val="Binhthng"/>
-    <w:link w:val="BongchuthichChar"/>
+    <w:basedOn w:val="Normal"/>
+    <w:link w:val="BalloonTextChar"/>
     <w:uiPriority w:val="99"/>
     <w:semiHidden/>
     <w:unhideWhenUsed/>
@@ -2602,10 +2535,10 @@
       <w:sz w:val="28"/>
     </w:rPr>
   </w:style>
-  <w:style w:type="character" w:customStyle="1" w:styleId="BongchuthichChar">
-    <w:name w:val="Bóng chú thích Char"/>
-    <w:basedOn w:val="Phngmcinhcuaoanvn"/>
-    <w:link w:val="Bongchuthich"/>
+  <w:style w:type="character" w:customStyle="1" w:styleId="BalloonTextChar">
+    <w:name w:val="Balloon Text Char"/>
+    <w:basedOn w:val="DefaultParagraphFont"/>
+    <w:link w:val="BalloonText"/>
     <w:uiPriority w:val="99"/>
     <w:semiHidden/>
     <w:rsid w:val="00E16E6D"/>

</xml_diff>